<commit_message>
added md to build and publish
</commit_message>
<xml_diff>
--- a/build/ts-115-working-draft.docx
+++ b/build/ts-115-working-draft.docx
@@ -195,34 +195,58 @@
       <w:r>
         <w:t xml:space="preserve">THe objects of conformity assessment definitions are intended to be:</w:t>
       </w:r>
-      <w:r>
-        <w:t xml:space="preserve"> </w:t>
-      </w:r>
-      <w:r>
-        <w:t xml:space="preserve">* CONCISE as agreed on by the technical experts.</w:t>
-      </w:r>
-      <w:r>
-        <w:t xml:space="preserve"> </w:t>
-      </w:r>
-      <w:r>
-        <w:t xml:space="preserve">* NORMATIVE in relation to the conformity assessment scheme, scope, requirements and method of test.</w:t>
-      </w:r>
-      <w:r>
-        <w:t xml:space="preserve"> </w:t>
-      </w:r>
-      <w:r>
-        <w:t xml:space="preserve">* NON-NORMATIVE in relation to other standards, specifications and recommendations.</w:t>
-      </w:r>
-      <w:r>
-        <w:t xml:space="preserve"> </w:t>
-      </w:r>
-      <w:r>
-        <w:t xml:space="preserve">* SUBSTANTIVE to assist in the mapping and scoping of product, process or service components for the purposes of conformity assessment.</w:t>
-      </w:r>
-    </w:p>
-    <w:p>
-      <w:pPr>
-        <w:pStyle w:val="BodyText"/>
+    </w:p>
+    <w:p>
+      <w:pPr>
+        <w:numPr>
+          <w:ilvl w:val="0"/>
+          <w:numId w:val="1001"/>
+        </w:numPr>
+        <w:pStyle w:val="Compact"/>
+      </w:pPr>
+      <w:r>
+        <w:t xml:space="preserve">CONCISE as agreed on by the technical experts.</w:t>
+      </w:r>
+    </w:p>
+    <w:p>
+      <w:pPr>
+        <w:numPr>
+          <w:ilvl w:val="0"/>
+          <w:numId w:val="1001"/>
+        </w:numPr>
+        <w:pStyle w:val="Compact"/>
+      </w:pPr>
+      <w:r>
+        <w:t xml:space="preserve">NORMATIVE in relation to the conformity assessment scheme, scope, requirements and method of test.</w:t>
+      </w:r>
+    </w:p>
+    <w:p>
+      <w:pPr>
+        <w:numPr>
+          <w:ilvl w:val="0"/>
+          <w:numId w:val="1001"/>
+        </w:numPr>
+        <w:pStyle w:val="Compact"/>
+      </w:pPr>
+      <w:r>
+        <w:t xml:space="preserve">NON-NORMATIVE in relation to other standards, specifications and recommendations.</w:t>
+      </w:r>
+    </w:p>
+    <w:p>
+      <w:pPr>
+        <w:numPr>
+          <w:ilvl w:val="0"/>
+          <w:numId w:val="1001"/>
+        </w:numPr>
+        <w:pStyle w:val="Compact"/>
+      </w:pPr>
+      <w:r>
+        <w:t xml:space="preserve">SUBSTANTIVE to assist in the mapping and scoping of product, process or service components for the purposes of conformity assessment.</w:t>
+      </w:r>
+    </w:p>
+    <w:p>
+      <w:pPr>
+        <w:pStyle w:val="FirstParagraph"/>
       </w:pPr>
       <w:r>
         <w:rPr>
@@ -237,15 +261,15 @@
       <w:r>
         <w:t xml:space="preserve">field has the following values:</w:t>
       </w:r>
-      <w:r>
-        <w:t xml:space="preserve"> </w:t>
-      </w:r>
-      <w:r>
-        <w:t xml:space="preserve">*</w:t>
-      </w:r>
-      <w:r>
-        <w:t xml:space="preserve"> </w:t>
-      </w:r>
+    </w:p>
+    <w:p>
+      <w:pPr>
+        <w:numPr>
+          <w:ilvl w:val="0"/>
+          <w:numId w:val="1002"/>
+        </w:numPr>
+        <w:pStyle w:val="Compact"/>
+      </w:pPr>
       <w:r>
         <w:rPr>
           <w:bCs/>
@@ -259,15 +283,15 @@
       <w:r>
         <w:t xml:space="preserve">- proposed by technical experts and contributors.</w:t>
       </w:r>
-      <w:r>
-        <w:t xml:space="preserve"> </w:t>
-      </w:r>
-      <w:r>
-        <w:t xml:space="preserve">*</w:t>
-      </w:r>
-      <w:r>
-        <w:t xml:space="preserve"> </w:t>
-      </w:r>
+    </w:p>
+    <w:p>
+      <w:pPr>
+        <w:numPr>
+          <w:ilvl w:val="0"/>
+          <w:numId w:val="1002"/>
+        </w:numPr>
+        <w:pStyle w:val="Compact"/>
+      </w:pPr>
       <w:r>
         <w:rPr>
           <w:bCs/>
@@ -292,15 +316,15 @@
           <w:t xml:space="preserve">link to object of conformity assessment specification (template example)</w:t>
         </w:r>
       </w:hyperlink>
-      <w:r>
-        <w:t xml:space="preserve"> </w:t>
-      </w:r>
-      <w:r>
-        <w:t xml:space="preserve">*</w:t>
-      </w:r>
-      <w:r>
-        <w:t xml:space="preserve"> </w:t>
-      </w:r>
+    </w:p>
+    <w:p>
+      <w:pPr>
+        <w:numPr>
+          <w:ilvl w:val="0"/>
+          <w:numId w:val="1002"/>
+        </w:numPr>
+        <w:pStyle w:val="Compact"/>
+      </w:pPr>
       <w:r>
         <w:rPr>
           <w:bCs/>
@@ -314,15 +338,15 @@
       <w:r>
         <w:t xml:space="preserve">- approved by the sponsor for pilot as part of a prototype conformity asssessment program (note: material may still be in draft phase)</w:t>
       </w:r>
-      <w:r>
-        <w:t xml:space="preserve"> </w:t>
-      </w:r>
-      <w:r>
-        <w:t xml:space="preserve">*</w:t>
-      </w:r>
-      <w:r>
-        <w:t xml:space="preserve"> </w:t>
-      </w:r>
+    </w:p>
+    <w:p>
+      <w:pPr>
+        <w:numPr>
+          <w:ilvl w:val="0"/>
+          <w:numId w:val="1002"/>
+        </w:numPr>
+        <w:pStyle w:val="Compact"/>
+      </w:pPr>
       <w:r>
         <w:rPr>
           <w:bCs/>
@@ -1172,6 +1196,9 @@
               <w:jc w:val="left"/>
             </w:pPr>
             <w:r>
+              <w:rPr>
+                <w:rStyle w:val="VerbatimChar"/>
+              </w:rPr>
               <w:t xml:space="preserve">A credential data model organizes elements of data and standardizes how they relate to one another and to the properties of real-world</w:t>
             </w:r>
           </w:p>
@@ -1389,7 +1416,7 @@
       <w:pPr>
         <w:numPr>
           <w:ilvl w:val="0"/>
-          <w:numId w:val="1001"/>
+          <w:numId w:val="1003"/>
         </w:numPr>
         <w:pStyle w:val="Compact"/>
       </w:pPr>
@@ -1401,7 +1428,7 @@
       <w:pPr>
         <w:numPr>
           <w:ilvl w:val="0"/>
-          <w:numId w:val="1001"/>
+          <w:numId w:val="1003"/>
         </w:numPr>
         <w:pStyle w:val="Compact"/>
       </w:pPr>
@@ -1413,7 +1440,7 @@
       <w:pPr>
         <w:numPr>
           <w:ilvl w:val="0"/>
-          <w:numId w:val="1001"/>
+          <w:numId w:val="1003"/>
         </w:numPr>
         <w:pStyle w:val="Compact"/>
       </w:pPr>
@@ -1425,7 +1452,7 @@
       <w:pPr>
         <w:numPr>
           <w:ilvl w:val="0"/>
-          <w:numId w:val="1001"/>
+          <w:numId w:val="1003"/>
         </w:numPr>
         <w:pStyle w:val="Compact"/>
       </w:pPr>
@@ -1437,7 +1464,7 @@
       <w:pPr>
         <w:numPr>
           <w:ilvl w:val="0"/>
-          <w:numId w:val="1001"/>
+          <w:numId w:val="1003"/>
         </w:numPr>
         <w:pStyle w:val="Compact"/>
       </w:pPr>
@@ -1449,7 +1476,7 @@
       <w:pPr>
         <w:numPr>
           <w:ilvl w:val="0"/>
-          <w:numId w:val="1001"/>
+          <w:numId w:val="1003"/>
         </w:numPr>
         <w:pStyle w:val="Compact"/>
       </w:pPr>
@@ -1461,7 +1488,7 @@
       <w:pPr>
         <w:numPr>
           <w:ilvl w:val="0"/>
-          <w:numId w:val="1001"/>
+          <w:numId w:val="1003"/>
         </w:numPr>
         <w:pStyle w:val="Compact"/>
       </w:pPr>
@@ -1473,7 +1500,7 @@
       <w:pPr>
         <w:numPr>
           <w:ilvl w:val="0"/>
-          <w:numId w:val="1001"/>
+          <w:numId w:val="1003"/>
         </w:numPr>
         <w:pStyle w:val="Compact"/>
       </w:pPr>
@@ -1516,59 +1543,101 @@
       <w:r>
         <w:t xml:space="preserve">(To be reviewed:)</w:t>
       </w:r>
-      <w:r>
-        <w:t xml:space="preserve"> </w:t>
-      </w:r>
-      <w:r>
-        <w:t xml:space="preserve">* DIF</w:t>
-      </w:r>
-      <w:r>
-        <w:t xml:space="preserve"> </w:t>
-      </w:r>
-      <w:r>
-        <w:t xml:space="preserve">* FIDO</w:t>
-      </w:r>
-      <w:r>
-        <w:t xml:space="preserve"> </w:t>
-      </w:r>
-      <w:r>
-        <w:t xml:space="preserve">* Hyperledger</w:t>
-      </w:r>
-      <w:r>
-        <w:t xml:space="preserve"> </w:t>
-      </w:r>
-      <w:r>
-        <w:t xml:space="preserve">* IETF</w:t>
-      </w:r>
-      <w:r>
-        <w:t xml:space="preserve"> </w:t>
-      </w:r>
-      <w:r>
-        <w:t xml:space="preserve">* ISO</w:t>
-      </w:r>
-      <w:r>
-        <w:t xml:space="preserve"> </w:t>
-      </w:r>
-      <w:r>
-        <w:t xml:space="preserve">* ICAO</w:t>
-      </w:r>
-      <w:r>
-        <w:t xml:space="preserve"> </w:t>
-      </w:r>
-      <w:r>
-        <w:t xml:space="preserve">* ToIP</w:t>
-      </w:r>
-      <w:r>
-        <w:t xml:space="preserve"> </w:t>
-      </w:r>
-      <w:r>
-        <w:t xml:space="preserve">* W3C</w:t>
-      </w:r>
-      <w:r>
-        <w:t xml:space="preserve"> </w:t>
-      </w:r>
-      <w:r>
-        <w:t xml:space="preserve">*</w:t>
+    </w:p>
+    <w:p>
+      <w:pPr>
+        <w:numPr>
+          <w:ilvl w:val="0"/>
+          <w:numId w:val="1004"/>
+        </w:numPr>
+        <w:pStyle w:val="Compact"/>
+      </w:pPr>
+      <w:r>
+        <w:t xml:space="preserve">DIF</w:t>
+      </w:r>
+    </w:p>
+    <w:p>
+      <w:pPr>
+        <w:numPr>
+          <w:ilvl w:val="0"/>
+          <w:numId w:val="1004"/>
+        </w:numPr>
+        <w:pStyle w:val="Compact"/>
+      </w:pPr>
+      <w:r>
+        <w:t xml:space="preserve">FIDO</w:t>
+      </w:r>
+    </w:p>
+    <w:p>
+      <w:pPr>
+        <w:numPr>
+          <w:ilvl w:val="0"/>
+          <w:numId w:val="1004"/>
+        </w:numPr>
+        <w:pStyle w:val="Compact"/>
+      </w:pPr>
+      <w:r>
+        <w:t xml:space="preserve">Hyperledger</w:t>
+      </w:r>
+    </w:p>
+    <w:p>
+      <w:pPr>
+        <w:numPr>
+          <w:ilvl w:val="0"/>
+          <w:numId w:val="1004"/>
+        </w:numPr>
+        <w:pStyle w:val="Compact"/>
+      </w:pPr>
+      <w:r>
+        <w:t xml:space="preserve">IETF</w:t>
+      </w:r>
+    </w:p>
+    <w:p>
+      <w:pPr>
+        <w:numPr>
+          <w:ilvl w:val="0"/>
+          <w:numId w:val="1004"/>
+        </w:numPr>
+        <w:pStyle w:val="Compact"/>
+      </w:pPr>
+      <w:r>
+        <w:t xml:space="preserve">ISO</w:t>
+      </w:r>
+    </w:p>
+    <w:p>
+      <w:pPr>
+        <w:numPr>
+          <w:ilvl w:val="0"/>
+          <w:numId w:val="1004"/>
+        </w:numPr>
+        <w:pStyle w:val="Compact"/>
+      </w:pPr>
+      <w:r>
+        <w:t xml:space="preserve">ICAO</w:t>
+      </w:r>
+    </w:p>
+    <w:p>
+      <w:pPr>
+        <w:numPr>
+          <w:ilvl w:val="0"/>
+          <w:numId w:val="1004"/>
+        </w:numPr>
+        <w:pStyle w:val="Compact"/>
+      </w:pPr>
+      <w:r>
+        <w:t xml:space="preserve">ToIP</w:t>
+      </w:r>
+    </w:p>
+    <w:p>
+      <w:pPr>
+        <w:numPr>
+          <w:ilvl w:val="0"/>
+          <w:numId w:val="1004"/>
+        </w:numPr>
+        <w:pStyle w:val="Compact"/>
+      </w:pPr>
+      <w:r>
+        <w:t xml:space="preserve">W3C</w:t>
       </w:r>
     </w:p>
     <w:bookmarkEnd w:id="30"/>
@@ -1680,7 +1749,7 @@
       <w:pPr>
         <w:numPr>
           <w:ilvl w:val="0"/>
-          <w:numId w:val="1002"/>
+          <w:numId w:val="1005"/>
         </w:numPr>
       </w:pPr>
       <w:r>
@@ -1712,7 +1781,7 @@
       <w:pPr>
         <w:numPr>
           <w:ilvl w:val="0"/>
-          <w:numId w:val="1002"/>
+          <w:numId w:val="1005"/>
         </w:numPr>
       </w:pPr>
       <w:r>
@@ -1839,7 +1908,7 @@
       <w:pPr>
         <w:numPr>
           <w:ilvl w:val="0"/>
-          <w:numId w:val="1003"/>
+          <w:numId w:val="1006"/>
         </w:numPr>
         <w:pStyle w:val="Compact"/>
       </w:pPr>
@@ -1870,7 +1939,7 @@
       <w:pPr>
         <w:numPr>
           <w:ilvl w:val="0"/>
-          <w:numId w:val="1004"/>
+          <w:numId w:val="1007"/>
         </w:numPr>
         <w:pStyle w:val="Compact"/>
       </w:pPr>
@@ -1932,7 +2001,7 @@
       <w:pPr>
         <w:numPr>
           <w:ilvl w:val="0"/>
-          <w:numId w:val="1005"/>
+          <w:numId w:val="1008"/>
         </w:numPr>
         <w:pStyle w:val="Compact"/>
       </w:pPr>
@@ -1963,7 +2032,7 @@
       <w:pPr>
         <w:numPr>
           <w:ilvl w:val="0"/>
-          <w:numId w:val="1006"/>
+          <w:numId w:val="1009"/>
         </w:numPr>
         <w:pStyle w:val="Compact"/>
       </w:pPr>
@@ -2049,7 +2118,7 @@
       <w:pPr>
         <w:numPr>
           <w:ilvl w:val="0"/>
-          <w:numId w:val="1007"/>
+          <w:numId w:val="1010"/>
         </w:numPr>
         <w:pStyle w:val="Compact"/>
       </w:pPr>
@@ -2061,7 +2130,7 @@
       <w:pPr>
         <w:numPr>
           <w:ilvl w:val="0"/>
-          <w:numId w:val="1007"/>
+          <w:numId w:val="1010"/>
         </w:numPr>
         <w:pStyle w:val="Compact"/>
       </w:pPr>
@@ -2073,7 +2142,7 @@
       <w:pPr>
         <w:numPr>
           <w:ilvl w:val="0"/>
-          <w:numId w:val="1007"/>
+          <w:numId w:val="1010"/>
         </w:numPr>
         <w:pStyle w:val="Compact"/>
       </w:pPr>
@@ -2104,7 +2173,7 @@
       <w:pPr>
         <w:numPr>
           <w:ilvl w:val="0"/>
-          <w:numId w:val="1008"/>
+          <w:numId w:val="1011"/>
         </w:numPr>
         <w:pStyle w:val="Compact"/>
       </w:pPr>
@@ -2197,7 +2266,7 @@
       <w:pPr>
         <w:numPr>
           <w:ilvl w:val="0"/>
-          <w:numId w:val="1009"/>
+          <w:numId w:val="1012"/>
         </w:numPr>
         <w:pStyle w:val="Compact"/>
       </w:pPr>
@@ -2228,7 +2297,7 @@
       <w:pPr>
         <w:numPr>
           <w:ilvl w:val="0"/>
-          <w:numId w:val="1010"/>
+          <w:numId w:val="1013"/>
         </w:numPr>
         <w:pStyle w:val="Compact"/>
       </w:pPr>
@@ -2309,7 +2378,7 @@
       <w:pPr>
         <w:numPr>
           <w:ilvl w:val="0"/>
-          <w:numId w:val="1011"/>
+          <w:numId w:val="1014"/>
         </w:numPr>
         <w:pStyle w:val="Compact"/>
       </w:pPr>
@@ -2340,7 +2409,7 @@
       <w:pPr>
         <w:numPr>
           <w:ilvl w:val="0"/>
-          <w:numId w:val="1012"/>
+          <w:numId w:val="1015"/>
         </w:numPr>
         <w:pStyle w:val="Compact"/>
       </w:pPr>
@@ -2479,7 +2548,7 @@
       <w:pPr>
         <w:numPr>
           <w:ilvl w:val="0"/>
-          <w:numId w:val="1013"/>
+          <w:numId w:val="1016"/>
         </w:numPr>
         <w:pStyle w:val="Compact"/>
       </w:pPr>
@@ -2626,7 +2695,7 @@
       <w:pPr>
         <w:numPr>
           <w:ilvl w:val="0"/>
-          <w:numId w:val="1014"/>
+          <w:numId w:val="1017"/>
         </w:numPr>
         <w:pStyle w:val="Compact"/>
       </w:pPr>
@@ -2643,7 +2712,7 @@
       <w:pPr>
         <w:numPr>
           <w:ilvl w:val="0"/>
-          <w:numId w:val="1014"/>
+          <w:numId w:val="1017"/>
         </w:numPr>
         <w:pStyle w:val="Compact"/>
       </w:pPr>
@@ -3308,7 +3377,7 @@
       <w:pPr>
         <w:numPr>
           <w:ilvl w:val="0"/>
-          <w:numId w:val="1015"/>
+          <w:numId w:val="1018"/>
         </w:numPr>
         <w:pStyle w:val="Compact"/>
       </w:pPr>
@@ -3320,7 +3389,7 @@
       <w:pPr>
         <w:numPr>
           <w:ilvl w:val="0"/>
-          <w:numId w:val="1015"/>
+          <w:numId w:val="1018"/>
         </w:numPr>
         <w:pStyle w:val="Compact"/>
       </w:pPr>
@@ -3332,7 +3401,7 @@
       <w:pPr>
         <w:numPr>
           <w:ilvl w:val="0"/>
-          <w:numId w:val="1015"/>
+          <w:numId w:val="1018"/>
         </w:numPr>
         <w:pStyle w:val="Compact"/>
       </w:pPr>
@@ -3493,7 +3562,7 @@
       <w:pPr>
         <w:numPr>
           <w:ilvl w:val="0"/>
-          <w:numId w:val="1016"/>
+          <w:numId w:val="1019"/>
         </w:numPr>
         <w:pStyle w:val="Compact"/>
       </w:pPr>
@@ -3528,7 +3597,7 @@
       <w:pPr>
         <w:numPr>
           <w:ilvl w:val="0"/>
-          <w:numId w:val="1016"/>
+          <w:numId w:val="1019"/>
         </w:numPr>
         <w:pStyle w:val="Compact"/>
       </w:pPr>
@@ -3566,7 +3635,7 @@
       <w:pPr>
         <w:numPr>
           <w:ilvl w:val="0"/>
-          <w:numId w:val="1016"/>
+          <w:numId w:val="1019"/>
         </w:numPr>
         <w:pStyle w:val="Compact"/>
       </w:pPr>
@@ -3594,7 +3663,7 @@
       <w:pPr>
         <w:numPr>
           <w:ilvl w:val="0"/>
-          <w:numId w:val="1016"/>
+          <w:numId w:val="1019"/>
         </w:numPr>
         <w:pStyle w:val="Compact"/>
       </w:pPr>
@@ -3657,7 +3726,7 @@
       <w:pPr>
         <w:numPr>
           <w:ilvl w:val="0"/>
-          <w:numId w:val="1017"/>
+          <w:numId w:val="1020"/>
         </w:numPr>
         <w:pStyle w:val="Compact"/>
       </w:pPr>
@@ -3698,7 +3767,7 @@
       <w:pPr>
         <w:numPr>
           <w:ilvl w:val="0"/>
-          <w:numId w:val="1017"/>
+          <w:numId w:val="1020"/>
         </w:numPr>
         <w:pStyle w:val="Compact"/>
       </w:pPr>
@@ -3812,7 +3881,7 @@
       <w:pPr>
         <w:numPr>
           <w:ilvl w:val="0"/>
-          <w:numId w:val="1018"/>
+          <w:numId w:val="1021"/>
         </w:numPr>
         <w:pStyle w:val="Compact"/>
       </w:pPr>
@@ -3905,7 +3974,7 @@
       <w:pPr>
         <w:numPr>
           <w:ilvl w:val="0"/>
-          <w:numId w:val="1019"/>
+          <w:numId w:val="1022"/>
         </w:numPr>
         <w:pStyle w:val="Compact"/>
       </w:pPr>
@@ -3936,7 +4005,7 @@
       <w:pPr>
         <w:numPr>
           <w:ilvl w:val="0"/>
-          <w:numId w:val="1020"/>
+          <w:numId w:val="1023"/>
         </w:numPr>
         <w:pStyle w:val="Compact"/>
       </w:pPr>
@@ -3998,7 +4067,7 @@
       <w:pPr>
         <w:numPr>
           <w:ilvl w:val="0"/>
-          <w:numId w:val="1021"/>
+          <w:numId w:val="1024"/>
         </w:numPr>
         <w:pStyle w:val="Compact"/>
       </w:pPr>
@@ -4029,7 +4098,7 @@
       <w:pPr>
         <w:numPr>
           <w:ilvl w:val="0"/>
-          <w:numId w:val="1022"/>
+          <w:numId w:val="1025"/>
         </w:numPr>
         <w:pStyle w:val="Compact"/>
       </w:pPr>
@@ -4115,7 +4184,7 @@
       <w:pPr>
         <w:numPr>
           <w:ilvl w:val="0"/>
-          <w:numId w:val="1023"/>
+          <w:numId w:val="1026"/>
         </w:numPr>
         <w:pStyle w:val="Compact"/>
       </w:pPr>
@@ -4146,7 +4215,7 @@
       <w:pPr>
         <w:numPr>
           <w:ilvl w:val="0"/>
-          <w:numId w:val="1024"/>
+          <w:numId w:val="1027"/>
         </w:numPr>
         <w:pStyle w:val="Compact"/>
       </w:pPr>
@@ -4239,7 +4308,7 @@
       <w:pPr>
         <w:numPr>
           <w:ilvl w:val="0"/>
-          <w:numId w:val="1025"/>
+          <w:numId w:val="1028"/>
         </w:numPr>
       </w:pPr>
       <w:r>
@@ -4280,7 +4349,7 @@
       <w:pPr>
         <w:numPr>
           <w:ilvl w:val="0"/>
-          <w:numId w:val="1025"/>
+          <w:numId w:val="1028"/>
         </w:numPr>
       </w:pPr>
       <w:r>
@@ -4321,7 +4390,7 @@
       <w:pPr>
         <w:numPr>
           <w:ilvl w:val="0"/>
-          <w:numId w:val="1025"/>
+          <w:numId w:val="1028"/>
         </w:numPr>
       </w:pPr>
       <w:r>
@@ -4362,7 +4431,7 @@
       <w:pPr>
         <w:numPr>
           <w:ilvl w:val="0"/>
-          <w:numId w:val="1025"/>
+          <w:numId w:val="1028"/>
         </w:numPr>
       </w:pPr>
       <w:r>
@@ -4403,7 +4472,7 @@
       <w:pPr>
         <w:numPr>
           <w:ilvl w:val="0"/>
-          <w:numId w:val="1025"/>
+          <w:numId w:val="1028"/>
         </w:numPr>
       </w:pPr>
       <w:r>
@@ -4463,7 +4532,7 @@
       <w:pPr>
         <w:numPr>
           <w:ilvl w:val="0"/>
-          <w:numId w:val="1026"/>
+          <w:numId w:val="1029"/>
         </w:numPr>
         <w:pStyle w:val="Compact"/>
       </w:pPr>
@@ -4544,7 +4613,7 @@
       <w:pPr>
         <w:numPr>
           <w:ilvl w:val="0"/>
-          <w:numId w:val="1027"/>
+          <w:numId w:val="1030"/>
         </w:numPr>
         <w:pStyle w:val="Compact"/>
       </w:pPr>
@@ -4575,7 +4644,7 @@
       <w:pPr>
         <w:numPr>
           <w:ilvl w:val="0"/>
-          <w:numId w:val="1028"/>
+          <w:numId w:val="1031"/>
         </w:numPr>
         <w:pStyle w:val="Compact"/>
       </w:pPr>
@@ -4714,7 +4783,7 @@
       <w:pPr>
         <w:numPr>
           <w:ilvl w:val="0"/>
-          <w:numId w:val="1029"/>
+          <w:numId w:val="1032"/>
         </w:numPr>
         <w:pStyle w:val="Compact"/>
       </w:pPr>
@@ -4752,7 +4821,7 @@
     <w:bookmarkEnd w:id="92"/>
     <w:bookmarkEnd w:id="93"/>
     <w:bookmarkEnd w:id="94"/>
-    <w:bookmarkStart w:id="175" w:name="references"/>
+    <w:bookmarkStart w:id="191" w:name="references"/>
     <w:p>
       <w:pPr>
         <w:pStyle w:val="Heading1"/>
@@ -4800,7 +4869,7 @@
       <w:pPr>
         <w:numPr>
           <w:ilvl w:val="0"/>
-          <w:numId w:val="1030"/>
+          <w:numId w:val="1033"/>
         </w:numPr>
         <w:pStyle w:val="Compact"/>
       </w:pPr>
@@ -4817,7 +4886,7 @@
       <w:pPr>
         <w:numPr>
           <w:ilvl w:val="0"/>
-          <w:numId w:val="1030"/>
+          <w:numId w:val="1033"/>
         </w:numPr>
         <w:pStyle w:val="Compact"/>
       </w:pPr>
@@ -4834,7 +4903,7 @@
       <w:pPr>
         <w:numPr>
           <w:ilvl w:val="0"/>
-          <w:numId w:val="1030"/>
+          <w:numId w:val="1033"/>
         </w:numPr>
         <w:pStyle w:val="Compact"/>
       </w:pPr>
@@ -4851,7 +4920,7 @@
       <w:pPr>
         <w:numPr>
           <w:ilvl w:val="0"/>
-          <w:numId w:val="1030"/>
+          <w:numId w:val="1033"/>
         </w:numPr>
         <w:pStyle w:val="Compact"/>
       </w:pPr>
@@ -4865,7 +4934,7 @@
       </w:hyperlink>
     </w:p>
     <w:bookmarkEnd w:id="99"/>
-    <w:bookmarkStart w:id="121" w:name="digital-credential-ecosystems"/>
+    <w:bookmarkStart w:id="122" w:name="digital-credential-ecosystems"/>
     <w:p>
       <w:pPr>
         <w:pStyle w:val="Heading2"/>
@@ -4887,7 +4956,7 @@
       <w:pPr>
         <w:numPr>
           <w:ilvl w:val="0"/>
-          <w:numId w:val="1031"/>
+          <w:numId w:val="1034"/>
         </w:numPr>
         <w:pStyle w:val="Compact"/>
       </w:pPr>
@@ -4904,7 +4973,7 @@
       <w:pPr>
         <w:numPr>
           <w:ilvl w:val="0"/>
-          <w:numId w:val="1031"/>
+          <w:numId w:val="1034"/>
         </w:numPr>
         <w:pStyle w:val="Compact"/>
       </w:pPr>
@@ -4921,7 +4990,7 @@
       <w:pPr>
         <w:numPr>
           <w:ilvl w:val="0"/>
-          <w:numId w:val="1031"/>
+          <w:numId w:val="1034"/>
         </w:numPr>
         <w:pStyle w:val="Compact"/>
       </w:pPr>
@@ -4938,7 +5007,7 @@
       <w:pPr>
         <w:numPr>
           <w:ilvl w:val="0"/>
-          <w:numId w:val="1031"/>
+          <w:numId w:val="1034"/>
         </w:numPr>
         <w:pStyle w:val="Compact"/>
       </w:pPr>
@@ -4955,7 +5024,7 @@
       <w:pPr>
         <w:numPr>
           <w:ilvl w:val="0"/>
-          <w:numId w:val="1031"/>
+          <w:numId w:val="1034"/>
         </w:numPr>
         <w:pStyle w:val="Compact"/>
       </w:pPr>
@@ -4972,7 +5041,7 @@
       <w:pPr>
         <w:numPr>
           <w:ilvl w:val="0"/>
-          <w:numId w:val="1031"/>
+          <w:numId w:val="1034"/>
         </w:numPr>
         <w:pStyle w:val="Compact"/>
       </w:pPr>
@@ -4989,7 +5058,7 @@
       <w:pPr>
         <w:numPr>
           <w:ilvl w:val="0"/>
-          <w:numId w:val="1031"/>
+          <w:numId w:val="1034"/>
         </w:numPr>
         <w:pStyle w:val="Compact"/>
       </w:pPr>
@@ -5006,7 +5075,7 @@
       <w:pPr>
         <w:numPr>
           <w:ilvl w:val="0"/>
-          <w:numId w:val="1031"/>
+          <w:numId w:val="1034"/>
         </w:numPr>
         <w:pStyle w:val="Compact"/>
       </w:pPr>
@@ -5023,7 +5092,7 @@
       <w:pPr>
         <w:numPr>
           <w:ilvl w:val="0"/>
-          <w:numId w:val="1031"/>
+          <w:numId w:val="1034"/>
         </w:numPr>
         <w:pStyle w:val="Compact"/>
       </w:pPr>
@@ -5040,7 +5109,7 @@
       <w:pPr>
         <w:numPr>
           <w:ilvl w:val="0"/>
-          <w:numId w:val="1031"/>
+          <w:numId w:val="1034"/>
         </w:numPr>
         <w:pStyle w:val="Compact"/>
       </w:pPr>
@@ -5057,7 +5126,7 @@
       <w:pPr>
         <w:numPr>
           <w:ilvl w:val="0"/>
-          <w:numId w:val="1031"/>
+          <w:numId w:val="1034"/>
         </w:numPr>
         <w:pStyle w:val="Compact"/>
       </w:pPr>
@@ -5074,7 +5143,7 @@
       <w:pPr>
         <w:numPr>
           <w:ilvl w:val="0"/>
-          <w:numId w:val="1031"/>
+          <w:numId w:val="1034"/>
         </w:numPr>
         <w:pStyle w:val="Compact"/>
       </w:pPr>
@@ -5091,7 +5160,7 @@
       <w:pPr>
         <w:numPr>
           <w:ilvl w:val="0"/>
-          <w:numId w:val="1031"/>
+          <w:numId w:val="1034"/>
         </w:numPr>
         <w:pStyle w:val="Compact"/>
       </w:pPr>
@@ -5108,7 +5177,7 @@
       <w:pPr>
         <w:numPr>
           <w:ilvl w:val="0"/>
-          <w:numId w:val="1031"/>
+          <w:numId w:val="1034"/>
         </w:numPr>
         <w:pStyle w:val="Compact"/>
       </w:pPr>
@@ -5125,7 +5194,7 @@
       <w:pPr>
         <w:numPr>
           <w:ilvl w:val="0"/>
-          <w:numId w:val="1031"/>
+          <w:numId w:val="1034"/>
         </w:numPr>
         <w:pStyle w:val="Compact"/>
       </w:pPr>
@@ -5142,7 +5211,7 @@
       <w:pPr>
         <w:numPr>
           <w:ilvl w:val="0"/>
-          <w:numId w:val="1031"/>
+          <w:numId w:val="1034"/>
         </w:numPr>
         <w:pStyle w:val="Compact"/>
       </w:pPr>
@@ -5159,7 +5228,7 @@
       <w:pPr>
         <w:numPr>
           <w:ilvl w:val="0"/>
-          <w:numId w:val="1031"/>
+          <w:numId w:val="1034"/>
         </w:numPr>
         <w:pStyle w:val="Compact"/>
       </w:pPr>
@@ -5176,7 +5245,7 @@
       <w:pPr>
         <w:numPr>
           <w:ilvl w:val="0"/>
-          <w:numId w:val="1031"/>
+          <w:numId w:val="1034"/>
         </w:numPr>
         <w:pStyle w:val="Compact"/>
       </w:pPr>
@@ -5193,7 +5262,7 @@
       <w:pPr>
         <w:numPr>
           <w:ilvl w:val="0"/>
-          <w:numId w:val="1031"/>
+          <w:numId w:val="1034"/>
         </w:numPr>
         <w:pStyle w:val="Compact"/>
       </w:pPr>
@@ -5210,7 +5279,7 @@
       <w:pPr>
         <w:numPr>
           <w:ilvl w:val="0"/>
-          <w:numId w:val="1031"/>
+          <w:numId w:val="1034"/>
         </w:numPr>
         <w:pStyle w:val="Compact"/>
       </w:pPr>
@@ -5227,7 +5296,7 @@
       <w:pPr>
         <w:numPr>
           <w:ilvl w:val="0"/>
-          <w:numId w:val="1031"/>
+          <w:numId w:val="1034"/>
         </w:numPr>
         <w:pStyle w:val="Compact"/>
       </w:pPr>
@@ -5240,8 +5309,25 @@
         </w:r>
       </w:hyperlink>
     </w:p>
-    <w:bookmarkEnd w:id="121"/>
-    <w:bookmarkStart w:id="129" w:name="X3acf3c4608c615a566ef059fb35d67fd3155ffb"/>
+    <w:p>
+      <w:pPr>
+        <w:numPr>
+          <w:ilvl w:val="0"/>
+          <w:numId w:val="1034"/>
+        </w:numPr>
+        <w:pStyle w:val="Compact"/>
+      </w:pPr>
+      <w:hyperlink r:id="rId121">
+        <w:r>
+          <w:rPr>
+            <w:rStyle w:val="Hyperlink"/>
+          </w:rPr>
+          <w:t xml:space="preserve">Centre Verite DOCS</w:t>
+        </w:r>
+      </w:hyperlink>
+    </w:p>
+    <w:bookmarkEnd w:id="122"/>
+    <w:bookmarkStart w:id="131" w:name="X3acf3c4608c615a566ef059fb35d67fd3155ffb"/>
     <w:p>
       <w:pPr>
         <w:pStyle w:val="Heading2"/>
@@ -5263,11 +5349,11 @@
       <w:pPr>
         <w:numPr>
           <w:ilvl w:val="0"/>
-          <w:numId w:val="1032"/>
-        </w:numPr>
-        <w:pStyle w:val="Compact"/>
-      </w:pPr>
-      <w:hyperlink r:id="rId122">
+          <w:numId w:val="1035"/>
+        </w:numPr>
+        <w:pStyle w:val="Compact"/>
+      </w:pPr>
+      <w:hyperlink r:id="rId123">
         <w:r>
           <w:rPr>
             <w:rStyle w:val="Hyperlink"/>
@@ -5280,11 +5366,11 @@
       <w:pPr>
         <w:numPr>
           <w:ilvl w:val="0"/>
-          <w:numId w:val="1032"/>
-        </w:numPr>
-        <w:pStyle w:val="Compact"/>
-      </w:pPr>
-      <w:hyperlink r:id="rId123">
+          <w:numId w:val="1035"/>
+        </w:numPr>
+        <w:pStyle w:val="Compact"/>
+      </w:pPr>
+      <w:hyperlink r:id="rId124">
         <w:r>
           <w:rPr>
             <w:rStyle w:val="Hyperlink"/>
@@ -5297,7 +5383,24 @@
       <w:pPr>
         <w:numPr>
           <w:ilvl w:val="0"/>
-          <w:numId w:val="1032"/>
+          <w:numId w:val="1035"/>
+        </w:numPr>
+        <w:pStyle w:val="Compact"/>
+      </w:pPr>
+      <w:hyperlink r:id="rId125">
+        <w:r>
+          <w:rPr>
+            <w:rStyle w:val="Hyperlink"/>
+          </w:rPr>
+          <w:t xml:space="preserve">Public Sector Profile of the Pan-Canadian Trust Framework V1.4</w:t>
+        </w:r>
+      </w:hyperlink>
+    </w:p>
+    <w:p>
+      <w:pPr>
+        <w:numPr>
+          <w:ilvl w:val="0"/>
+          <w:numId w:val="1035"/>
         </w:numPr>
         <w:pStyle w:val="Compact"/>
       </w:pPr>
@@ -5314,11 +5417,11 @@
       <w:pPr>
         <w:numPr>
           <w:ilvl w:val="0"/>
-          <w:numId w:val="1032"/>
-        </w:numPr>
-        <w:pStyle w:val="Compact"/>
-      </w:pPr>
-      <w:hyperlink r:id="rId124">
+          <w:numId w:val="1035"/>
+        </w:numPr>
+        <w:pStyle w:val="Compact"/>
+      </w:pPr>
+      <w:hyperlink r:id="rId126">
         <w:r>
           <w:rPr>
             <w:rStyle w:val="Hyperlink"/>
@@ -5331,11 +5434,11 @@
       <w:pPr>
         <w:numPr>
           <w:ilvl w:val="0"/>
-          <w:numId w:val="1032"/>
-        </w:numPr>
-        <w:pStyle w:val="Compact"/>
-      </w:pPr>
-      <w:hyperlink r:id="rId125">
+          <w:numId w:val="1035"/>
+        </w:numPr>
+        <w:pStyle w:val="Compact"/>
+      </w:pPr>
+      <w:hyperlink r:id="rId127">
         <w:r>
           <w:rPr>
             <w:rStyle w:val="Hyperlink"/>
@@ -5348,11 +5451,11 @@
       <w:pPr>
         <w:numPr>
           <w:ilvl w:val="0"/>
-          <w:numId w:val="1032"/>
-        </w:numPr>
-        <w:pStyle w:val="Compact"/>
-      </w:pPr>
-      <w:hyperlink r:id="rId126">
+          <w:numId w:val="1035"/>
+        </w:numPr>
+        <w:pStyle w:val="Compact"/>
+      </w:pPr>
+      <w:hyperlink r:id="rId128">
         <w:r>
           <w:rPr>
             <w:rStyle w:val="Hyperlink"/>
@@ -5365,11 +5468,11 @@
       <w:pPr>
         <w:numPr>
           <w:ilvl w:val="0"/>
-          <w:numId w:val="1032"/>
-        </w:numPr>
-        <w:pStyle w:val="Compact"/>
-      </w:pPr>
-      <w:hyperlink r:id="rId127">
+          <w:numId w:val="1035"/>
+        </w:numPr>
+        <w:pStyle w:val="Compact"/>
+      </w:pPr>
+      <w:hyperlink r:id="rId129">
         <w:r>
           <w:rPr>
             <w:rStyle w:val="Hyperlink"/>
@@ -5382,11 +5485,11 @@
       <w:pPr>
         <w:numPr>
           <w:ilvl w:val="0"/>
-          <w:numId w:val="1032"/>
-        </w:numPr>
-        <w:pStyle w:val="Compact"/>
-      </w:pPr>
-      <w:hyperlink r:id="rId128">
+          <w:numId w:val="1035"/>
+        </w:numPr>
+        <w:pStyle w:val="Compact"/>
+      </w:pPr>
+      <w:hyperlink r:id="rId130">
         <w:r>
           <w:rPr>
             <w:rStyle w:val="Hyperlink"/>
@@ -5395,8 +5498,8 @@
         </w:r>
       </w:hyperlink>
     </w:p>
-    <w:bookmarkEnd w:id="129"/>
-    <w:bookmarkStart w:id="153" w:name="Xfe8399da4d18cf48cd2447f69c2ed0453d42dfc"/>
+    <w:bookmarkEnd w:id="131"/>
+    <w:bookmarkStart w:id="162" w:name="Xfe8399da4d18cf48cd2447f69c2ed0453d42dfc"/>
     <w:p>
       <w:pPr>
         <w:pStyle w:val="Heading2"/>
@@ -5426,11 +5529,181 @@
       <w:pPr>
         <w:numPr>
           <w:ilvl w:val="0"/>
-          <w:numId w:val="1033"/>
-        </w:numPr>
-        <w:pStyle w:val="Compact"/>
-      </w:pPr>
-      <w:hyperlink r:id="rId130">
+          <w:numId w:val="1036"/>
+        </w:numPr>
+        <w:pStyle w:val="Compact"/>
+      </w:pPr>
+      <w:hyperlink r:id="rId66">
+        <w:r>
+          <w:rPr>
+            <w:rStyle w:val="Hyperlink"/>
+          </w:rPr>
+          <w:t xml:space="preserve">CAN/CIOSC 103-1 Digital Trust and Identity - Part 1 - Fundamentals</w:t>
+        </w:r>
+      </w:hyperlink>
+    </w:p>
+    <w:p>
+      <w:pPr>
+        <w:numPr>
+          <w:ilvl w:val="0"/>
+          <w:numId w:val="1036"/>
+        </w:numPr>
+        <w:pStyle w:val="Compact"/>
+      </w:pPr>
+      <w:hyperlink r:id="rId132">
+        <w:r>
+          <w:rPr>
+            <w:rStyle w:val="Hyperlink"/>
+          </w:rPr>
+          <w:t xml:space="preserve">DIF DIDComm Messaging Specification</w:t>
+        </w:r>
+      </w:hyperlink>
+    </w:p>
+    <w:p>
+      <w:pPr>
+        <w:numPr>
+          <w:ilvl w:val="0"/>
+          <w:numId w:val="1036"/>
+        </w:numPr>
+        <w:pStyle w:val="Compact"/>
+      </w:pPr>
+      <w:hyperlink r:id="rId133">
+        <w:r>
+          <w:rPr>
+            <w:rStyle w:val="Hyperlink"/>
+          </w:rPr>
+          <w:t xml:space="preserve">DIF Well Known DID Configuration</w:t>
+        </w:r>
+      </w:hyperlink>
+    </w:p>
+    <w:p>
+      <w:pPr>
+        <w:numPr>
+          <w:ilvl w:val="0"/>
+          <w:numId w:val="1036"/>
+        </w:numPr>
+        <w:pStyle w:val="Compact"/>
+      </w:pPr>
+      <w:hyperlink r:id="rId133">
+        <w:r>
+          <w:rPr>
+            <w:rStyle w:val="Hyperlink"/>
+          </w:rPr>
+          <w:t xml:space="preserve">DIF Peer DID Method Specification</w:t>
+        </w:r>
+      </w:hyperlink>
+    </w:p>
+    <w:p>
+      <w:pPr>
+        <w:numPr>
+          <w:ilvl w:val="0"/>
+          <w:numId w:val="1036"/>
+        </w:numPr>
+        <w:pStyle w:val="Compact"/>
+      </w:pPr>
+      <w:hyperlink r:id="rId134">
+        <w:r>
+          <w:rPr>
+            <w:rStyle w:val="Hyperlink"/>
+          </w:rPr>
+          <w:t xml:space="preserve">DIF Confidential Data Storage</w:t>
+        </w:r>
+      </w:hyperlink>
+    </w:p>
+    <w:p>
+      <w:pPr>
+        <w:numPr>
+          <w:ilvl w:val="0"/>
+          <w:numId w:val="1036"/>
+        </w:numPr>
+        <w:pStyle w:val="Compact"/>
+      </w:pPr>
+      <w:hyperlink r:id="rId135">
+        <w:r>
+          <w:rPr>
+            <w:rStyle w:val="Hyperlink"/>
+          </w:rPr>
+          <w:t xml:space="preserve">DIF BBS Signature Scheme</w:t>
+        </w:r>
+      </w:hyperlink>
+    </w:p>
+    <w:p>
+      <w:pPr>
+        <w:numPr>
+          <w:ilvl w:val="0"/>
+          <w:numId w:val="1036"/>
+        </w:numPr>
+        <w:pStyle w:val="Compact"/>
+      </w:pPr>
+      <w:hyperlink r:id="rId136">
+        <w:r>
+          <w:rPr>
+            <w:rStyle w:val="Hyperlink"/>
+          </w:rPr>
+          <w:t xml:space="preserve">DIF Presentation Exchange</w:t>
+        </w:r>
+      </w:hyperlink>
+    </w:p>
+    <w:p>
+      <w:pPr>
+        <w:numPr>
+          <w:ilvl w:val="0"/>
+          <w:numId w:val="1036"/>
+        </w:numPr>
+        <w:pStyle w:val="Compact"/>
+      </w:pPr>
+      <w:hyperlink r:id="rId137">
+        <w:r>
+          <w:rPr>
+            <w:rStyle w:val="Hyperlink"/>
+          </w:rPr>
+          <w:t xml:space="preserve">DIF Credential Manifest</w:t>
+        </w:r>
+      </w:hyperlink>
+    </w:p>
+    <w:p>
+      <w:pPr>
+        <w:numPr>
+          <w:ilvl w:val="0"/>
+          <w:numId w:val="1036"/>
+        </w:numPr>
+        <w:pStyle w:val="Compact"/>
+      </w:pPr>
+      <w:hyperlink r:id="rId138">
+        <w:r>
+          <w:rPr>
+            <w:rStyle w:val="Hyperlink"/>
+          </w:rPr>
+          <w:t xml:space="preserve">DIF Wallet and Credential Interactions</w:t>
+        </w:r>
+      </w:hyperlink>
+    </w:p>
+    <w:p>
+      <w:pPr>
+        <w:numPr>
+          <w:ilvl w:val="0"/>
+          <w:numId w:val="1036"/>
+        </w:numPr>
+        <w:pStyle w:val="Compact"/>
+      </w:pPr>
+      <w:hyperlink r:id="rId139">
+        <w:r>
+          <w:rPr>
+            <w:rStyle w:val="Hyperlink"/>
+          </w:rPr>
+          <w:t xml:space="preserve">FIDO Alliance Specifications</w:t>
+        </w:r>
+      </w:hyperlink>
+    </w:p>
+    <w:p>
+      <w:pPr>
+        <w:numPr>
+          <w:ilvl w:val="0"/>
+          <w:numId w:val="1036"/>
+        </w:numPr>
+        <w:pStyle w:val="Compact"/>
+      </w:pPr>
+      <w:hyperlink r:id="rId140">
         <w:r>
           <w:rPr>
             <w:rStyle w:val="Hyperlink"/>
@@ -5443,11 +5716,11 @@
       <w:pPr>
         <w:numPr>
           <w:ilvl w:val="0"/>
-          <w:numId w:val="1033"/>
-        </w:numPr>
-        <w:pStyle w:val="Compact"/>
-      </w:pPr>
-      <w:hyperlink r:id="rId131">
+          <w:numId w:val="1036"/>
+        </w:numPr>
+        <w:pStyle w:val="Compact"/>
+      </w:pPr>
+      <w:hyperlink r:id="rId141">
         <w:r>
           <w:rPr>
             <w:rStyle w:val="Hyperlink"/>
@@ -5460,11 +5733,266 @@
       <w:pPr>
         <w:numPr>
           <w:ilvl w:val="0"/>
-          <w:numId w:val="1033"/>
-        </w:numPr>
-        <w:pStyle w:val="Compact"/>
-      </w:pPr>
-      <w:hyperlink r:id="rId132">
+          <w:numId w:val="1036"/>
+        </w:numPr>
+        <w:pStyle w:val="Compact"/>
+      </w:pPr>
+      <w:hyperlink r:id="rId142">
+        <w:r>
+          <w:rPr>
+            <w:rStyle w:val="Hyperlink"/>
+          </w:rPr>
+          <w:t xml:space="preserve">ICAO Guiding Core Principles for the Development of Digital Travel Credential</w:t>
+        </w:r>
+      </w:hyperlink>
+    </w:p>
+    <w:p>
+      <w:pPr>
+        <w:numPr>
+          <w:ilvl w:val="0"/>
+          <w:numId w:val="1036"/>
+        </w:numPr>
+        <w:pStyle w:val="Compact"/>
+      </w:pPr>
+      <w:hyperlink r:id="rId143">
+        <w:r>
+          <w:rPr>
+            <w:rStyle w:val="Hyperlink"/>
+          </w:rPr>
+          <w:t xml:space="preserve">ICAO Machine Readable Travel Documents</w:t>
+        </w:r>
+      </w:hyperlink>
+    </w:p>
+    <w:p>
+      <w:pPr>
+        <w:numPr>
+          <w:ilvl w:val="0"/>
+          <w:numId w:val="1036"/>
+        </w:numPr>
+        <w:pStyle w:val="Compact"/>
+      </w:pPr>
+      <w:hyperlink r:id="rId144">
+        <w:r>
+          <w:rPr>
+            <w:rStyle w:val="Hyperlink"/>
+          </w:rPr>
+          <w:t xml:space="preserve">IETF SD-JWT</w:t>
+        </w:r>
+      </w:hyperlink>
+    </w:p>
+    <w:p>
+      <w:pPr>
+        <w:numPr>
+          <w:ilvl w:val="0"/>
+          <w:numId w:val="1036"/>
+        </w:numPr>
+        <w:pStyle w:val="Compact"/>
+      </w:pPr>
+      <w:hyperlink r:id="rId145">
+        <w:r>
+          <w:rPr>
+            <w:rStyle w:val="Hyperlink"/>
+          </w:rPr>
+          <w:t xml:space="preserve">IETF CBOR Web Token RFC 8392</w:t>
+        </w:r>
+      </w:hyperlink>
+    </w:p>
+    <w:p>
+      <w:pPr>
+        <w:numPr>
+          <w:ilvl w:val="0"/>
+          <w:numId w:val="1036"/>
+        </w:numPr>
+        <w:pStyle w:val="Compact"/>
+      </w:pPr>
+      <w:hyperlink r:id="rId146">
+        <w:r>
+          <w:rPr>
+            <w:rStyle w:val="Hyperlink"/>
+          </w:rPr>
+          <w:t xml:space="preserve">IETF JSON Web Proof</w:t>
+        </w:r>
+      </w:hyperlink>
+    </w:p>
+    <w:p>
+      <w:pPr>
+        <w:numPr>
+          <w:ilvl w:val="0"/>
+          <w:numId w:val="1036"/>
+        </w:numPr>
+        <w:pStyle w:val="Compact"/>
+      </w:pPr>
+      <w:hyperlink r:id="rId147">
+        <w:r>
+          <w:rPr>
+            <w:rStyle w:val="Hyperlink"/>
+          </w:rPr>
+          <w:t xml:space="preserve">IETF Multibase Format</w:t>
+        </w:r>
+      </w:hyperlink>
+    </w:p>
+    <w:p>
+      <w:pPr>
+        <w:numPr>
+          <w:ilvl w:val="0"/>
+          <w:numId w:val="1036"/>
+        </w:numPr>
+        <w:pStyle w:val="Compact"/>
+      </w:pPr>
+      <w:hyperlink r:id="rId148">
+        <w:r>
+          <w:rPr>
+            <w:rStyle w:val="Hyperlink"/>
+          </w:rPr>
+          <w:t xml:space="preserve">IETF Multiformatt Code Registrations</w:t>
+        </w:r>
+      </w:hyperlink>
+    </w:p>
+    <w:p>
+      <w:pPr>
+        <w:numPr>
+          <w:ilvl w:val="0"/>
+          <w:numId w:val="1036"/>
+        </w:numPr>
+        <w:pStyle w:val="Compact"/>
+      </w:pPr>
+      <w:hyperlink r:id="rId149">
+        <w:r>
+          <w:rPr>
+            <w:rStyle w:val="Hyperlink"/>
+          </w:rPr>
+          <w:t xml:space="preserve">ISO 18013-5:2021 Personal Identification Part 5: Mobile Driving Licence</w:t>
+        </w:r>
+      </w:hyperlink>
+    </w:p>
+    <w:p>
+      <w:pPr>
+        <w:numPr>
+          <w:ilvl w:val="0"/>
+          <w:numId w:val="1036"/>
+        </w:numPr>
+        <w:pStyle w:val="Compact"/>
+      </w:pPr>
+      <w:hyperlink r:id="rId150">
+        <w:r>
+          <w:rPr>
+            <w:rStyle w:val="Hyperlink"/>
+          </w:rPr>
+          <w:t xml:space="preserve">ITU Public-key and attribute certificate frameworks</w:t>
+        </w:r>
+      </w:hyperlink>
+    </w:p>
+    <w:p>
+      <w:pPr>
+        <w:numPr>
+          <w:ilvl w:val="0"/>
+          <w:numId w:val="1036"/>
+        </w:numPr>
+        <w:pStyle w:val="Compact"/>
+      </w:pPr>
+      <w:hyperlink r:id="rId151">
+        <w:r>
+          <w:rPr>
+            <w:rStyle w:val="Hyperlink"/>
+          </w:rPr>
+          <w:t xml:space="preserve">ITU Recommendation X.509 (10/19)</w:t>
+        </w:r>
+      </w:hyperlink>
+    </w:p>
+    <w:p>
+      <w:pPr>
+        <w:numPr>
+          <w:ilvl w:val="0"/>
+          <w:numId w:val="1036"/>
+        </w:numPr>
+        <w:pStyle w:val="Compact"/>
+      </w:pPr>
+      <w:hyperlink r:id="rId152">
+        <w:r>
+          <w:rPr>
+            <w:rStyle w:val="Hyperlink"/>
+          </w:rPr>
+          <w:t xml:space="preserve">OAuth Working Group Specifications: Active Drafts and RFCs</w:t>
+        </w:r>
+      </w:hyperlink>
+    </w:p>
+    <w:p>
+      <w:pPr>
+        <w:numPr>
+          <w:ilvl w:val="0"/>
+          <w:numId w:val="1036"/>
+        </w:numPr>
+        <w:pStyle w:val="Compact"/>
+      </w:pPr>
+      <w:hyperlink r:id="rId153">
+        <w:r>
+          <w:rPr>
+            <w:rStyle w:val="Hyperlink"/>
+          </w:rPr>
+          <w:t xml:space="preserve">OpenID for Verifiable Credential Issuance</w:t>
+        </w:r>
+      </w:hyperlink>
+    </w:p>
+    <w:p>
+      <w:pPr>
+        <w:numPr>
+          <w:ilvl w:val="0"/>
+          <w:numId w:val="1036"/>
+        </w:numPr>
+        <w:pStyle w:val="Compact"/>
+      </w:pPr>
+      <w:hyperlink r:id="rId154">
+        <w:r>
+          <w:rPr>
+            <w:rStyle w:val="Hyperlink"/>
+          </w:rPr>
+          <w:t xml:space="preserve">OpenID for Verifiable Presentations</w:t>
+        </w:r>
+      </w:hyperlink>
+    </w:p>
+    <w:p>
+      <w:pPr>
+        <w:numPr>
+          <w:ilvl w:val="0"/>
+          <w:numId w:val="1036"/>
+        </w:numPr>
+        <w:pStyle w:val="Compact"/>
+      </w:pPr>
+      <w:hyperlink r:id="rId155">
+        <w:r>
+          <w:rPr>
+            <w:rStyle w:val="Hyperlink"/>
+          </w:rPr>
+          <w:t xml:space="preserve">OpenID for Self-Issued OpenID Provider v2</w:t>
+        </w:r>
+      </w:hyperlink>
+    </w:p>
+    <w:p>
+      <w:pPr>
+        <w:numPr>
+          <w:ilvl w:val="0"/>
+          <w:numId w:val="1036"/>
+        </w:numPr>
+        <w:pStyle w:val="Compact"/>
+      </w:pPr>
+      <w:hyperlink r:id="rId156">
+        <w:r>
+          <w:rPr>
+            <w:rStyle w:val="Hyperlink"/>
+          </w:rPr>
+          <w:t xml:space="preserve">ToIP Trust Registry V1 Protocol Specification</w:t>
+        </w:r>
+      </w:hyperlink>
+    </w:p>
+    <w:p>
+      <w:pPr>
+        <w:numPr>
+          <w:ilvl w:val="0"/>
+          <w:numId w:val="1036"/>
+        </w:numPr>
+        <w:pStyle w:val="Compact"/>
+      </w:pPr>
+      <w:hyperlink r:id="rId157">
         <w:r>
           <w:rPr>
             <w:rStyle w:val="Hyperlink"/>
@@ -5477,11 +6005,11 @@
       <w:pPr>
         <w:numPr>
           <w:ilvl w:val="0"/>
-          <w:numId w:val="1033"/>
-        </w:numPr>
-        <w:pStyle w:val="Compact"/>
-      </w:pPr>
-      <w:hyperlink r:id="rId133">
+          <w:numId w:val="1036"/>
+        </w:numPr>
+        <w:pStyle w:val="Compact"/>
+      </w:pPr>
+      <w:hyperlink r:id="rId158">
         <w:r>
           <w:rPr>
             <w:rStyle w:val="Hyperlink"/>
@@ -5494,11 +6022,11 @@
       <w:pPr>
         <w:numPr>
           <w:ilvl w:val="0"/>
-          <w:numId w:val="1033"/>
-        </w:numPr>
-        <w:pStyle w:val="Compact"/>
-      </w:pPr>
-      <w:hyperlink r:id="rId134">
+          <w:numId w:val="1036"/>
+        </w:numPr>
+        <w:pStyle w:val="Compact"/>
+      </w:pPr>
+      <w:hyperlink r:id="rId159">
         <w:r>
           <w:rPr>
             <w:rStyle w:val="Hyperlink"/>
@@ -5511,327 +6039,38 @@
       <w:pPr>
         <w:numPr>
           <w:ilvl w:val="0"/>
-          <w:numId w:val="1033"/>
-        </w:numPr>
-        <w:pStyle w:val="Compact"/>
-      </w:pPr>
-      <w:hyperlink r:id="rId135">
-        <w:r>
-          <w:rPr>
-            <w:rStyle w:val="Hyperlink"/>
-          </w:rPr>
-          <w:t xml:space="preserve">ISO 18013-5:2021 Personal Identification Part 5: Mobile Driving Licence</w:t>
-        </w:r>
-      </w:hyperlink>
-    </w:p>
-    <w:p>
-      <w:pPr>
-        <w:numPr>
-          <w:ilvl w:val="0"/>
-          <w:numId w:val="1033"/>
-        </w:numPr>
-        <w:pStyle w:val="Compact"/>
-      </w:pPr>
-      <w:hyperlink r:id="rId136">
-        <w:r>
-          <w:rPr>
-            <w:rStyle w:val="Hyperlink"/>
-          </w:rPr>
-          <w:t xml:space="preserve">IETF SD-JWT</w:t>
-        </w:r>
-      </w:hyperlink>
-    </w:p>
-    <w:p>
-      <w:pPr>
-        <w:numPr>
-          <w:ilvl w:val="0"/>
-          <w:numId w:val="1033"/>
-        </w:numPr>
-        <w:pStyle w:val="Compact"/>
-      </w:pPr>
-      <w:hyperlink r:id="rId137">
-        <w:r>
-          <w:rPr>
-            <w:rStyle w:val="Hyperlink"/>
-          </w:rPr>
-          <w:t xml:space="preserve">IEFT CBOR Web Token RFC 8392</w:t>
-        </w:r>
-      </w:hyperlink>
-    </w:p>
-    <w:p>
-      <w:pPr>
-        <w:numPr>
-          <w:ilvl w:val="0"/>
-          <w:numId w:val="1033"/>
-        </w:numPr>
-        <w:pStyle w:val="Compact"/>
-      </w:pPr>
-      <w:hyperlink r:id="rId138">
-        <w:r>
-          <w:rPr>
-            <w:rStyle w:val="Hyperlink"/>
-          </w:rPr>
-          <w:t xml:space="preserve">IETF JSON Web Proof</w:t>
-        </w:r>
-      </w:hyperlink>
-    </w:p>
-    <w:p>
-      <w:pPr>
-        <w:numPr>
-          <w:ilvl w:val="0"/>
-          <w:numId w:val="1033"/>
-        </w:numPr>
-        <w:pStyle w:val="Compact"/>
-      </w:pPr>
-      <w:hyperlink r:id="rId139">
-        <w:r>
-          <w:rPr>
-            <w:rStyle w:val="Hyperlink"/>
-          </w:rPr>
-          <w:t xml:space="preserve">ToIP Trust Registry V1 Protocol Specification</w:t>
-        </w:r>
-      </w:hyperlink>
-    </w:p>
-    <w:p>
-      <w:pPr>
-        <w:numPr>
-          <w:ilvl w:val="0"/>
-          <w:numId w:val="1033"/>
-        </w:numPr>
-        <w:pStyle w:val="Compact"/>
-      </w:pPr>
-      <w:hyperlink r:id="rId140">
-        <w:r>
-          <w:rPr>
-            <w:rStyle w:val="Hyperlink"/>
-          </w:rPr>
-          <w:t xml:space="preserve">DIF DIDComm Messaging Specification</w:t>
-        </w:r>
-      </w:hyperlink>
-    </w:p>
-    <w:p>
-      <w:pPr>
-        <w:numPr>
-          <w:ilvl w:val="0"/>
-          <w:numId w:val="1033"/>
-        </w:numPr>
-        <w:pStyle w:val="Compact"/>
-      </w:pPr>
-      <w:hyperlink r:id="rId141">
-        <w:r>
-          <w:rPr>
-            <w:rStyle w:val="Hyperlink"/>
-          </w:rPr>
-          <w:t xml:space="preserve">DIF Well Known DID Configuration</w:t>
-        </w:r>
-      </w:hyperlink>
-    </w:p>
-    <w:p>
-      <w:pPr>
-        <w:numPr>
-          <w:ilvl w:val="0"/>
-          <w:numId w:val="1033"/>
-        </w:numPr>
-        <w:pStyle w:val="Compact"/>
-      </w:pPr>
-      <w:hyperlink r:id="rId141">
-        <w:r>
-          <w:rPr>
-            <w:rStyle w:val="Hyperlink"/>
-          </w:rPr>
-          <w:t xml:space="preserve">DIF Peer DID Method Specification</w:t>
-        </w:r>
-      </w:hyperlink>
-    </w:p>
-    <w:p>
-      <w:pPr>
-        <w:numPr>
-          <w:ilvl w:val="0"/>
-          <w:numId w:val="1033"/>
-        </w:numPr>
-        <w:pStyle w:val="Compact"/>
-      </w:pPr>
-      <w:hyperlink r:id="rId142">
-        <w:r>
-          <w:rPr>
-            <w:rStyle w:val="Hyperlink"/>
-          </w:rPr>
-          <w:t xml:space="preserve">DIF Confidential Data Storage</w:t>
-        </w:r>
-      </w:hyperlink>
-    </w:p>
-    <w:p>
-      <w:pPr>
-        <w:numPr>
-          <w:ilvl w:val="0"/>
-          <w:numId w:val="1033"/>
-        </w:numPr>
-        <w:pStyle w:val="Compact"/>
-      </w:pPr>
-      <w:hyperlink r:id="rId143">
-        <w:r>
-          <w:rPr>
-            <w:rStyle w:val="Hyperlink"/>
-          </w:rPr>
-          <w:t xml:space="preserve">DIF BBS Signature Scheme</w:t>
-        </w:r>
-      </w:hyperlink>
-    </w:p>
-    <w:p>
-      <w:pPr>
-        <w:numPr>
-          <w:ilvl w:val="0"/>
-          <w:numId w:val="1033"/>
-        </w:numPr>
-        <w:pStyle w:val="Compact"/>
-      </w:pPr>
-      <w:hyperlink r:id="rId144">
-        <w:r>
-          <w:rPr>
-            <w:rStyle w:val="Hyperlink"/>
-          </w:rPr>
-          <w:t xml:space="preserve">ICAO Guiding Core Principles for the Development of Digital Travel Credential</w:t>
-        </w:r>
-      </w:hyperlink>
-    </w:p>
-    <w:p>
-      <w:pPr>
-        <w:numPr>
-          <w:ilvl w:val="0"/>
-          <w:numId w:val="1033"/>
-        </w:numPr>
-        <w:pStyle w:val="Compact"/>
-      </w:pPr>
-      <w:hyperlink r:id="rId145">
-        <w:r>
-          <w:rPr>
-            <w:rStyle w:val="Hyperlink"/>
-          </w:rPr>
-          <w:t xml:space="preserve">ICAO Machine Readable Travel Documents</w:t>
-        </w:r>
-      </w:hyperlink>
-    </w:p>
-    <w:p>
-      <w:pPr>
-        <w:numPr>
-          <w:ilvl w:val="0"/>
-          <w:numId w:val="1033"/>
-        </w:numPr>
-        <w:pStyle w:val="Compact"/>
-      </w:pPr>
-      <w:hyperlink r:id="rId146">
-        <w:r>
-          <w:rPr>
-            <w:rStyle w:val="Hyperlink"/>
-          </w:rPr>
-          <w:t xml:space="preserve">OAuth Working Group Specifications: Active Drafts and RFCs</w:t>
-        </w:r>
-      </w:hyperlink>
-    </w:p>
-    <w:p>
-      <w:pPr>
-        <w:numPr>
-          <w:ilvl w:val="0"/>
-          <w:numId w:val="1033"/>
-        </w:numPr>
-        <w:pStyle w:val="Compact"/>
-      </w:pPr>
-      <w:hyperlink r:id="rId147">
-        <w:r>
-          <w:rPr>
-            <w:rStyle w:val="Hyperlink"/>
-          </w:rPr>
-          <w:t xml:space="preserve">ITU Public-key and attribute certificate frameworks</w:t>
-        </w:r>
-      </w:hyperlink>
-    </w:p>
-    <w:p>
-      <w:pPr>
-        <w:numPr>
-          <w:ilvl w:val="0"/>
-          <w:numId w:val="1033"/>
-        </w:numPr>
-        <w:pStyle w:val="Compact"/>
-      </w:pPr>
-      <w:hyperlink r:id="rId148">
-        <w:r>
-          <w:rPr>
-            <w:rStyle w:val="Hyperlink"/>
-          </w:rPr>
-          <w:t xml:space="preserve">ITU Recommendation X.509 (10/19)</w:t>
-        </w:r>
-      </w:hyperlink>
-    </w:p>
-    <w:p>
-      <w:pPr>
-        <w:numPr>
-          <w:ilvl w:val="0"/>
-          <w:numId w:val="1033"/>
-        </w:numPr>
-        <w:pStyle w:val="Compact"/>
-      </w:pPr>
-      <w:hyperlink r:id="rId149">
-        <w:r>
-          <w:rPr>
-            <w:rStyle w:val="Hyperlink"/>
-          </w:rPr>
-          <w:t xml:space="preserve">OpenID for Verifiable Credential Issuance</w:t>
-        </w:r>
-      </w:hyperlink>
-    </w:p>
-    <w:p>
-      <w:pPr>
-        <w:numPr>
-          <w:ilvl w:val="0"/>
-          <w:numId w:val="1033"/>
-        </w:numPr>
-        <w:pStyle w:val="Compact"/>
-      </w:pPr>
-      <w:hyperlink r:id="rId150">
-        <w:r>
-          <w:rPr>
-            <w:rStyle w:val="Hyperlink"/>
-          </w:rPr>
-          <w:t xml:space="preserve">OpenID for Verifiable Presentations</w:t>
-        </w:r>
-      </w:hyperlink>
-    </w:p>
-    <w:p>
-      <w:pPr>
-        <w:numPr>
-          <w:ilvl w:val="0"/>
-          <w:numId w:val="1033"/>
-        </w:numPr>
-        <w:pStyle w:val="Compact"/>
-      </w:pPr>
-      <w:hyperlink r:id="rId151">
-        <w:r>
-          <w:rPr>
-            <w:rStyle w:val="Hyperlink"/>
-          </w:rPr>
-          <w:t xml:space="preserve">OpenID for Self-Issued OpenID Provider v2</w:t>
-        </w:r>
-      </w:hyperlink>
-    </w:p>
-    <w:p>
-      <w:pPr>
-        <w:numPr>
-          <w:ilvl w:val="0"/>
-          <w:numId w:val="1033"/>
-        </w:numPr>
-        <w:pStyle w:val="Compact"/>
-      </w:pPr>
-      <w:hyperlink r:id="rId152">
-        <w:r>
-          <w:rPr>
-            <w:rStyle w:val="Hyperlink"/>
-          </w:rPr>
-          <w:t xml:space="preserve">FIDO Alliance Specifications</w:t>
-        </w:r>
-      </w:hyperlink>
-    </w:p>
-    <w:bookmarkEnd w:id="153"/>
-    <w:bookmarkStart w:id="163" w:name="X7b220ed57c64e92daf14afbfdce5fbbe54b9328"/>
+          <w:numId w:val="1036"/>
+        </w:numPr>
+        <w:pStyle w:val="Compact"/>
+      </w:pPr>
+      <w:hyperlink r:id="rId160">
+        <w:r>
+          <w:rPr>
+            <w:rStyle w:val="Hyperlink"/>
+          </w:rPr>
+          <w:t xml:space="preserve">W3C did:key Method Specificatin</w:t>
+        </w:r>
+      </w:hyperlink>
+    </w:p>
+    <w:p>
+      <w:pPr>
+        <w:numPr>
+          <w:ilvl w:val="0"/>
+          <w:numId w:val="1036"/>
+        </w:numPr>
+        <w:pStyle w:val="Compact"/>
+      </w:pPr>
+      <w:hyperlink r:id="rId161">
+        <w:r>
+          <w:rPr>
+            <w:rStyle w:val="Hyperlink"/>
+          </w:rPr>
+          <w:t xml:space="preserve">W3C did:web Method Specification</w:t>
+        </w:r>
+      </w:hyperlink>
+    </w:p>
+    <w:bookmarkEnd w:id="162"/>
+    <w:bookmarkStart w:id="173" w:name="X7b220ed57c64e92daf14afbfdce5fbbe54b9328"/>
     <w:p>
       <w:pPr>
         <w:pStyle w:val="Heading2"/>
@@ -5853,11 +6092,11 @@
       <w:pPr>
         <w:numPr>
           <w:ilvl w:val="0"/>
-          <w:numId w:val="1034"/>
-        </w:numPr>
-        <w:pStyle w:val="Compact"/>
-      </w:pPr>
-      <w:hyperlink r:id="rId154">
+          <w:numId w:val="1037"/>
+        </w:numPr>
+        <w:pStyle w:val="Compact"/>
+      </w:pPr>
+      <w:hyperlink r:id="rId163">
         <w:r>
           <w:rPr>
             <w:rStyle w:val="Hyperlink"/>
@@ -5870,11 +6109,11 @@
       <w:pPr>
         <w:numPr>
           <w:ilvl w:val="0"/>
-          <w:numId w:val="1034"/>
-        </w:numPr>
-        <w:pStyle w:val="Compact"/>
-      </w:pPr>
-      <w:hyperlink r:id="rId155">
+          <w:numId w:val="1037"/>
+        </w:numPr>
+        <w:pStyle w:val="Compact"/>
+      </w:pPr>
+      <w:hyperlink r:id="rId164">
         <w:r>
           <w:rPr>
             <w:rStyle w:val="Hyperlink"/>
@@ -5887,11 +6126,11 @@
       <w:pPr>
         <w:numPr>
           <w:ilvl w:val="0"/>
-          <w:numId w:val="1034"/>
-        </w:numPr>
-        <w:pStyle w:val="Compact"/>
-      </w:pPr>
-      <w:hyperlink r:id="rId156">
+          <w:numId w:val="1037"/>
+        </w:numPr>
+        <w:pStyle w:val="Compact"/>
+      </w:pPr>
+      <w:hyperlink r:id="rId165">
         <w:r>
           <w:rPr>
             <w:rStyle w:val="Hyperlink"/>
@@ -5904,11 +6143,11 @@
       <w:pPr>
         <w:numPr>
           <w:ilvl w:val="0"/>
-          <w:numId w:val="1034"/>
-        </w:numPr>
-        <w:pStyle w:val="Compact"/>
-      </w:pPr>
-      <w:hyperlink r:id="rId157">
+          <w:numId w:val="1037"/>
+        </w:numPr>
+        <w:pStyle w:val="Compact"/>
+      </w:pPr>
+      <w:hyperlink r:id="rId166">
         <w:r>
           <w:rPr>
             <w:rStyle w:val="Hyperlink"/>
@@ -5921,11 +6160,11 @@
       <w:pPr>
         <w:numPr>
           <w:ilvl w:val="0"/>
-          <w:numId w:val="1034"/>
-        </w:numPr>
-        <w:pStyle w:val="Compact"/>
-      </w:pPr>
-      <w:hyperlink r:id="rId158">
+          <w:numId w:val="1037"/>
+        </w:numPr>
+        <w:pStyle w:val="Compact"/>
+      </w:pPr>
+      <w:hyperlink r:id="rId167">
         <w:r>
           <w:rPr>
             <w:rStyle w:val="Hyperlink"/>
@@ -5938,11 +6177,11 @@
       <w:pPr>
         <w:numPr>
           <w:ilvl w:val="0"/>
-          <w:numId w:val="1034"/>
-        </w:numPr>
-        <w:pStyle w:val="Compact"/>
-      </w:pPr>
-      <w:hyperlink r:id="rId159">
+          <w:numId w:val="1037"/>
+        </w:numPr>
+        <w:pStyle w:val="Compact"/>
+      </w:pPr>
+      <w:hyperlink r:id="rId168">
         <w:r>
           <w:rPr>
             <w:rStyle w:val="Hyperlink"/>
@@ -5955,11 +6194,11 @@
       <w:pPr>
         <w:numPr>
           <w:ilvl w:val="0"/>
-          <w:numId w:val="1034"/>
-        </w:numPr>
-        <w:pStyle w:val="Compact"/>
-      </w:pPr>
-      <w:hyperlink r:id="rId160">
+          <w:numId w:val="1037"/>
+        </w:numPr>
+        <w:pStyle w:val="Compact"/>
+      </w:pPr>
+      <w:hyperlink r:id="rId169">
         <w:r>
           <w:rPr>
             <w:rStyle w:val="Hyperlink"/>
@@ -5972,11 +6211,11 @@
       <w:pPr>
         <w:numPr>
           <w:ilvl w:val="0"/>
-          <w:numId w:val="1034"/>
-        </w:numPr>
-        <w:pStyle w:val="Compact"/>
-      </w:pPr>
-      <w:hyperlink r:id="rId161">
+          <w:numId w:val="1037"/>
+        </w:numPr>
+        <w:pStyle w:val="Compact"/>
+      </w:pPr>
+      <w:hyperlink r:id="rId170">
         <w:r>
           <w:rPr>
             <w:rStyle w:val="Hyperlink"/>
@@ -5989,11 +6228,11 @@
       <w:pPr>
         <w:numPr>
           <w:ilvl w:val="0"/>
-          <w:numId w:val="1034"/>
-        </w:numPr>
-        <w:pStyle w:val="Compact"/>
-      </w:pPr>
-      <w:hyperlink r:id="rId162">
+          <w:numId w:val="1037"/>
+        </w:numPr>
+        <w:pStyle w:val="Compact"/>
+      </w:pPr>
+      <w:hyperlink r:id="rId171">
         <w:r>
           <w:rPr>
             <w:rStyle w:val="Hyperlink"/>
@@ -6002,8 +6241,25 @@
         </w:r>
       </w:hyperlink>
     </w:p>
-    <w:bookmarkEnd w:id="163"/>
-    <w:bookmarkStart w:id="172" w:name="X23016eb82d7a5ba3b2157f8e774e79865846752"/>
+    <w:p>
+      <w:pPr>
+        <w:numPr>
+          <w:ilvl w:val="0"/>
+          <w:numId w:val="1037"/>
+        </w:numPr>
+        <w:pStyle w:val="Compact"/>
+      </w:pPr>
+      <w:hyperlink r:id="rId172">
+        <w:r>
+          <w:rPr>
+            <w:rStyle w:val="Hyperlink"/>
+          </w:rPr>
+          <w:t xml:space="preserve">W3C Status List 2021</w:t>
+        </w:r>
+      </w:hyperlink>
+    </w:p>
+    <w:bookmarkEnd w:id="173"/>
+    <w:bookmarkStart w:id="182" w:name="X23016eb82d7a5ba3b2157f8e774e79865846752"/>
     <w:p>
       <w:pPr>
         <w:pStyle w:val="Heading2"/>
@@ -6025,11 +6281,11 @@
       <w:pPr>
         <w:numPr>
           <w:ilvl w:val="0"/>
-          <w:numId w:val="1035"/>
-        </w:numPr>
-        <w:pStyle w:val="Compact"/>
-      </w:pPr>
-      <w:hyperlink r:id="rId164">
+          <w:numId w:val="1038"/>
+        </w:numPr>
+        <w:pStyle w:val="Compact"/>
+      </w:pPr>
+      <w:hyperlink r:id="rId174">
         <w:r>
           <w:rPr>
             <w:rStyle w:val="Hyperlink"/>
@@ -6042,11 +6298,11 @@
       <w:pPr>
         <w:numPr>
           <w:ilvl w:val="0"/>
-          <w:numId w:val="1035"/>
-        </w:numPr>
-        <w:pStyle w:val="Compact"/>
-      </w:pPr>
-      <w:hyperlink r:id="rId165">
+          <w:numId w:val="1038"/>
+        </w:numPr>
+        <w:pStyle w:val="Compact"/>
+      </w:pPr>
+      <w:hyperlink r:id="rId175">
         <w:r>
           <w:rPr>
             <w:rStyle w:val="Hyperlink"/>
@@ -6059,11 +6315,11 @@
       <w:pPr>
         <w:numPr>
           <w:ilvl w:val="0"/>
-          <w:numId w:val="1035"/>
-        </w:numPr>
-        <w:pStyle w:val="Compact"/>
-      </w:pPr>
-      <w:hyperlink r:id="rId166">
+          <w:numId w:val="1038"/>
+        </w:numPr>
+        <w:pStyle w:val="Compact"/>
+      </w:pPr>
+      <w:hyperlink r:id="rId176">
         <w:r>
           <w:rPr>
             <w:rStyle w:val="Hyperlink"/>
@@ -6076,11 +6332,11 @@
       <w:pPr>
         <w:numPr>
           <w:ilvl w:val="0"/>
-          <w:numId w:val="1035"/>
-        </w:numPr>
-        <w:pStyle w:val="Compact"/>
-      </w:pPr>
-      <w:hyperlink r:id="rId167">
+          <w:numId w:val="1038"/>
+        </w:numPr>
+        <w:pStyle w:val="Compact"/>
+      </w:pPr>
+      <w:hyperlink r:id="rId177">
         <w:r>
           <w:rPr>
             <w:rStyle w:val="Hyperlink"/>
@@ -6093,11 +6349,11 @@
       <w:pPr>
         <w:numPr>
           <w:ilvl w:val="0"/>
-          <w:numId w:val="1035"/>
-        </w:numPr>
-        <w:pStyle w:val="Compact"/>
-      </w:pPr>
-      <w:hyperlink r:id="rId168">
+          <w:numId w:val="1038"/>
+        </w:numPr>
+        <w:pStyle w:val="Compact"/>
+      </w:pPr>
+      <w:hyperlink r:id="rId178">
         <w:r>
           <w:rPr>
             <w:rStyle w:val="Hyperlink"/>
@@ -6110,11 +6366,11 @@
       <w:pPr>
         <w:numPr>
           <w:ilvl w:val="0"/>
-          <w:numId w:val="1035"/>
-        </w:numPr>
-        <w:pStyle w:val="Compact"/>
-      </w:pPr>
-      <w:hyperlink r:id="rId169">
+          <w:numId w:val="1038"/>
+        </w:numPr>
+        <w:pStyle w:val="Compact"/>
+      </w:pPr>
+      <w:hyperlink r:id="rId179">
         <w:r>
           <w:rPr>
             <w:rStyle w:val="Hyperlink"/>
@@ -6127,11 +6383,11 @@
       <w:pPr>
         <w:numPr>
           <w:ilvl w:val="0"/>
-          <w:numId w:val="1035"/>
-        </w:numPr>
-        <w:pStyle w:val="Compact"/>
-      </w:pPr>
-      <w:hyperlink r:id="rId170">
+          <w:numId w:val="1038"/>
+        </w:numPr>
+        <w:pStyle w:val="Compact"/>
+      </w:pPr>
+      <w:hyperlink r:id="rId180">
         <w:r>
           <w:rPr>
             <w:rStyle w:val="Hyperlink"/>
@@ -6144,11 +6400,11 @@
       <w:pPr>
         <w:numPr>
           <w:ilvl w:val="0"/>
-          <w:numId w:val="1035"/>
-        </w:numPr>
-        <w:pStyle w:val="Compact"/>
-      </w:pPr>
-      <w:hyperlink r:id="rId171">
+          <w:numId w:val="1038"/>
+        </w:numPr>
+        <w:pStyle w:val="Compact"/>
+      </w:pPr>
+      <w:hyperlink r:id="rId181">
         <w:r>
           <w:rPr>
             <w:rStyle w:val="Hyperlink"/>
@@ -6157,8 +6413,8 @@
         </w:r>
       </w:hyperlink>
     </w:p>
-    <w:bookmarkEnd w:id="172"/>
-    <w:bookmarkStart w:id="174" w:name="academic-research-and-papers"/>
+    <w:bookmarkEnd w:id="182"/>
+    <w:bookmarkStart w:id="185" w:name="academic-research-and-papers"/>
     <w:p>
       <w:pPr>
         <w:pStyle w:val="Heading2"/>
@@ -6178,30 +6434,143 @@
     </w:p>
     <w:p>
       <w:pPr>
+        <w:numPr>
+          <w:ilvl w:val="0"/>
+          <w:numId w:val="1039"/>
+        </w:numPr>
+        <w:pStyle w:val="Compact"/>
+      </w:pPr>
+      <w:hyperlink r:id="rId183">
+        <w:r>
+          <w:rPr>
+            <w:rStyle w:val="Hyperlink"/>
+          </w:rPr>
+          <w:t xml:space="preserve">Stanford Proofs in Cryptography</w:t>
+        </w:r>
+      </w:hyperlink>
+    </w:p>
+    <w:p>
+      <w:pPr>
+        <w:numPr>
+          <w:ilvl w:val="0"/>
+          <w:numId w:val="1039"/>
+        </w:numPr>
+        <w:pStyle w:val="Compact"/>
+      </w:pPr>
+      <w:hyperlink r:id="rId184">
+        <w:r>
+          <w:rPr>
+            <w:rStyle w:val="Hyperlink"/>
+          </w:rPr>
+          <w:t xml:space="preserve">Self-Sovereign Identity: A Systematic Review, Mapping and Taxonomy. Sensors 2022, 22, 5641</w:t>
+        </w:r>
+      </w:hyperlink>
+    </w:p>
+    <w:bookmarkEnd w:id="185"/>
+    <w:bookmarkStart w:id="190" w:name="libraries"/>
+    <w:p>
+      <w:pPr>
+        <w:pStyle w:val="Heading2"/>
+      </w:pPr>
+      <w:r>
+        <w:rPr>
+          <w:rStyle w:val="SectionNumber"/>
+        </w:rPr>
+        <w:t xml:space="preserve">5.8</w:t>
+      </w:r>
+      <w:r>
+        <w:tab/>
+      </w:r>
+      <w:r>
+        <w:t xml:space="preserve">Libraries</w:t>
+      </w:r>
+    </w:p>
+    <w:p>
+      <w:pPr>
         <w:pStyle w:val="FirstParagraph"/>
       </w:pPr>
       <w:r>
-        <w:t xml:space="preserve">*</w:t>
-      </w:r>
-      <w:hyperlink r:id="rId173">
-        <w:r>
-          <w:rPr>
-            <w:rStyle w:val="Hyperlink"/>
-          </w:rPr>
-          <w:t xml:space="preserve">Stanford Proofs in Cyptography</w:t>
-        </w:r>
-      </w:hyperlink>
-    </w:p>
-    <w:p>
-      <w:pPr>
-        <w:pStyle w:val="BodyText"/>
+        <w:t xml:space="preserve">Implementation libraries</w:t>
+      </w:r>
+    </w:p>
+    <w:p>
+      <w:pPr>
+        <w:numPr>
+          <w:ilvl w:val="0"/>
+          <w:numId w:val="1040"/>
+        </w:numPr>
+        <w:pStyle w:val="Compact"/>
+      </w:pPr>
+      <w:hyperlink r:id="rId186">
+        <w:r>
+          <w:rPr>
+            <w:rStyle w:val="Hyperlink"/>
+          </w:rPr>
+          <w:t xml:space="preserve">DIF did-jwt-vc</w:t>
+        </w:r>
+      </w:hyperlink>
+    </w:p>
+    <w:p>
+      <w:pPr>
+        <w:numPr>
+          <w:ilvl w:val="0"/>
+          <w:numId w:val="1040"/>
+        </w:numPr>
+        <w:pStyle w:val="Compact"/>
+      </w:pPr>
+      <w:hyperlink r:id="rId187">
+        <w:r>
+          <w:rPr>
+            <w:rStyle w:val="Hyperlink"/>
+          </w:rPr>
+          <w:t xml:space="preserve">DIF did-resolver</w:t>
+        </w:r>
+      </w:hyperlink>
+    </w:p>
+    <w:p>
+      <w:pPr>
+        <w:numPr>
+          <w:ilvl w:val="0"/>
+          <w:numId w:val="1040"/>
+        </w:numPr>
+        <w:pStyle w:val="Compact"/>
+      </w:pPr>
+      <w:hyperlink r:id="rId188">
+        <w:r>
+          <w:rPr>
+            <w:rStyle w:val="Hyperlink"/>
+          </w:rPr>
+          <w:t xml:space="preserve">DIF web-did-resolver</w:t>
+        </w:r>
+      </w:hyperlink>
+    </w:p>
+    <w:p>
+      <w:pPr>
+        <w:numPr>
+          <w:ilvl w:val="0"/>
+          <w:numId w:val="1040"/>
+        </w:numPr>
+        <w:pStyle w:val="Compact"/>
+      </w:pPr>
+      <w:hyperlink r:id="rId189">
+        <w:r>
+          <w:rPr>
+            <w:rStyle w:val="Hyperlink"/>
+          </w:rPr>
+          <w:t xml:space="preserve">DIF key-did-resolver</w:t>
+        </w:r>
+      </w:hyperlink>
+    </w:p>
+    <w:p>
+      <w:pPr>
+        <w:pStyle w:val="FirstParagraph"/>
       </w:pPr>
       <w:r>
         <w:t xml:space="preserve">–end–</w:t>
       </w:r>
     </w:p>
-    <w:bookmarkEnd w:id="174"/>
-    <w:bookmarkEnd w:id="175"/>
+    <w:bookmarkEnd w:id="190"/>
+    <w:bookmarkEnd w:id="191"/>
     <w:sectPr>
       <w:headerReference r:id="rId9" w:type="default"/>
       <w:footerReference r:id="rId11" w:type="even"/>
@@ -8019,39 +8388,15 @@
     <w:abstractNumId w:val="991"/>
   </w:num>
   <w:num w:numId="1003">
-    <w:abstractNumId w:val="99411"/>
-    <w:lvlOverride w:ilvl="0">
-      <w:startOverride w:val="1"/>
-    </w:lvlOverride>
-    <w:lvlOverride w:ilvl="1">
-      <w:startOverride w:val="1"/>
-    </w:lvlOverride>
-    <w:lvlOverride w:ilvl="2">
-      <w:startOverride w:val="1"/>
-    </w:lvlOverride>
-    <w:lvlOverride w:ilvl="3">
-      <w:startOverride w:val="1"/>
-    </w:lvlOverride>
-    <w:lvlOverride w:ilvl="4">
-      <w:startOverride w:val="1"/>
-    </w:lvlOverride>
-    <w:lvlOverride w:ilvl="5">
-      <w:startOverride w:val="1"/>
-    </w:lvlOverride>
-    <w:lvlOverride w:ilvl="6">
-      <w:startOverride w:val="1"/>
-    </w:lvlOverride>
-    <w:lvlOverride w:ilvl="7">
-      <w:startOverride w:val="1"/>
-    </w:lvlOverride>
-    <w:lvlOverride w:ilvl="8">
-      <w:startOverride w:val="1"/>
-    </w:lvlOverride>
+    <w:abstractNumId w:val="991"/>
   </w:num>
   <w:num w:numId="1004">
     <w:abstractNumId w:val="991"/>
   </w:num>
   <w:num w:numId="1005">
+    <w:abstractNumId w:val="991"/>
+  </w:num>
+  <w:num w:numId="1006">
     <w:abstractNumId w:val="99411"/>
     <w:lvlOverride w:ilvl="0">
       <w:startOverride w:val="1"/>
@@ -8081,10 +8426,10 @@
       <w:startOverride w:val="1"/>
     </w:lvlOverride>
   </w:num>
-  <w:num w:numId="1006">
+  <w:num w:numId="1007">
     <w:abstractNumId w:val="991"/>
   </w:num>
-  <w:num w:numId="1007">
+  <w:num w:numId="1008">
     <w:abstractNumId w:val="99411"/>
     <w:lvlOverride w:ilvl="0">
       <w:startOverride w:val="1"/>
@@ -8114,10 +8459,10 @@
       <w:startOverride w:val="1"/>
     </w:lvlOverride>
   </w:num>
-  <w:num w:numId="1008">
+  <w:num w:numId="1009">
     <w:abstractNumId w:val="991"/>
   </w:num>
-  <w:num w:numId="1009">
+  <w:num w:numId="1010">
     <w:abstractNumId w:val="99411"/>
     <w:lvlOverride w:ilvl="0">
       <w:startOverride w:val="1"/>
@@ -8147,10 +8492,10 @@
       <w:startOverride w:val="1"/>
     </w:lvlOverride>
   </w:num>
-  <w:num w:numId="1010">
+  <w:num w:numId="1011">
     <w:abstractNumId w:val="991"/>
   </w:num>
-  <w:num w:numId="1011">
+  <w:num w:numId="1012">
     <w:abstractNumId w:val="99411"/>
     <w:lvlOverride w:ilvl="0">
       <w:startOverride w:val="1"/>
@@ -8180,10 +8525,10 @@
       <w:startOverride w:val="1"/>
     </w:lvlOverride>
   </w:num>
-  <w:num w:numId="1012">
+  <w:num w:numId="1013">
     <w:abstractNumId w:val="991"/>
   </w:num>
-  <w:num w:numId="1013">
+  <w:num w:numId="1014">
     <w:abstractNumId w:val="99411"/>
     <w:lvlOverride w:ilvl="0">
       <w:startOverride w:val="1"/>
@@ -8212,9 +8557,6 @@
     <w:lvlOverride w:ilvl="8">
       <w:startOverride w:val="1"/>
     </w:lvlOverride>
-  </w:num>
-  <w:num w:numId="1014">
-    <w:abstractNumId w:val="991"/>
   </w:num>
   <w:num w:numId="1015">
     <w:abstractNumId w:val="991"/>
@@ -8250,6 +8592,12 @@
     </w:lvlOverride>
   </w:num>
   <w:num w:numId="1017">
+    <w:abstractNumId w:val="991"/>
+  </w:num>
+  <w:num w:numId="1018">
+    <w:abstractNumId w:val="991"/>
+  </w:num>
+  <w:num w:numId="1019">
     <w:abstractNumId w:val="99411"/>
     <w:lvlOverride w:ilvl="0">
       <w:startOverride w:val="1"/>
@@ -8279,7 +8627,7 @@
       <w:startOverride w:val="1"/>
     </w:lvlOverride>
   </w:num>
-  <w:num w:numId="1018">
+  <w:num w:numId="1020">
     <w:abstractNumId w:val="99411"/>
     <w:lvlOverride w:ilvl="0">
       <w:startOverride w:val="1"/>
@@ -8308,12 +8656,6 @@
     <w:lvlOverride w:ilvl="8">
       <w:startOverride w:val="1"/>
     </w:lvlOverride>
-  </w:num>
-  <w:num w:numId="1019">
-    <w:abstractNumId w:val="991"/>
-  </w:num>
-  <w:num w:numId="1020">
-    <w:abstractNumId w:val="991"/>
   </w:num>
   <w:num w:numId="1021">
     <w:abstractNumId w:val="99411"/>
@@ -8349,6 +8691,9 @@
     <w:abstractNumId w:val="991"/>
   </w:num>
   <w:num w:numId="1023">
+    <w:abstractNumId w:val="991"/>
+  </w:num>
+  <w:num w:numId="1024">
     <w:abstractNumId w:val="99411"/>
     <w:lvlOverride w:ilvl="0">
       <w:startOverride w:val="1"/>
@@ -8378,10 +8723,10 @@
       <w:startOverride w:val="1"/>
     </w:lvlOverride>
   </w:num>
-  <w:num w:numId="1024">
+  <w:num w:numId="1025">
     <w:abstractNumId w:val="991"/>
   </w:num>
-  <w:num w:numId="1025">
+  <w:num w:numId="1026">
     <w:abstractNumId w:val="99411"/>
     <w:lvlOverride w:ilvl="0">
       <w:startOverride w:val="1"/>
@@ -8411,10 +8756,10 @@
       <w:startOverride w:val="1"/>
     </w:lvlOverride>
   </w:num>
-  <w:num w:numId="1026">
+  <w:num w:numId="1027">
     <w:abstractNumId w:val="991"/>
   </w:num>
-  <w:num w:numId="1027">
+  <w:num w:numId="1028">
     <w:abstractNumId w:val="99411"/>
     <w:lvlOverride w:ilvl="0">
       <w:startOverride w:val="1"/>
@@ -8444,10 +8789,10 @@
       <w:startOverride w:val="1"/>
     </w:lvlOverride>
   </w:num>
-  <w:num w:numId="1028">
+  <w:num w:numId="1029">
     <w:abstractNumId w:val="991"/>
   </w:num>
-  <w:num w:numId="1029">
+  <w:num w:numId="1030">
     <w:abstractNumId w:val="99411"/>
     <w:lvlOverride w:ilvl="0">
       <w:startOverride w:val="1"/>
@@ -8476,15 +8821,39 @@
     <w:lvlOverride w:ilvl="8">
       <w:startOverride w:val="1"/>
     </w:lvlOverride>
-  </w:num>
-  <w:num w:numId="1030">
-    <w:abstractNumId w:val="991"/>
   </w:num>
   <w:num w:numId="1031">
     <w:abstractNumId w:val="991"/>
   </w:num>
   <w:num w:numId="1032">
-    <w:abstractNumId w:val="991"/>
+    <w:abstractNumId w:val="99411"/>
+    <w:lvlOverride w:ilvl="0">
+      <w:startOverride w:val="1"/>
+    </w:lvlOverride>
+    <w:lvlOverride w:ilvl="1">
+      <w:startOverride w:val="1"/>
+    </w:lvlOverride>
+    <w:lvlOverride w:ilvl="2">
+      <w:startOverride w:val="1"/>
+    </w:lvlOverride>
+    <w:lvlOverride w:ilvl="3">
+      <w:startOverride w:val="1"/>
+    </w:lvlOverride>
+    <w:lvlOverride w:ilvl="4">
+      <w:startOverride w:val="1"/>
+    </w:lvlOverride>
+    <w:lvlOverride w:ilvl="5">
+      <w:startOverride w:val="1"/>
+    </w:lvlOverride>
+    <w:lvlOverride w:ilvl="6">
+      <w:startOverride w:val="1"/>
+    </w:lvlOverride>
+    <w:lvlOverride w:ilvl="7">
+      <w:startOverride w:val="1"/>
+    </w:lvlOverride>
+    <w:lvlOverride w:ilvl="8">
+      <w:startOverride w:val="1"/>
+    </w:lvlOverride>
   </w:num>
   <w:num w:numId="1033">
     <w:abstractNumId w:val="991"/>
@@ -8493,6 +8862,21 @@
     <w:abstractNumId w:val="991"/>
   </w:num>
   <w:num w:numId="1035">
+    <w:abstractNumId w:val="991"/>
+  </w:num>
+  <w:num w:numId="1036">
+    <w:abstractNumId w:val="991"/>
+  </w:num>
+  <w:num w:numId="1037">
+    <w:abstractNumId w:val="991"/>
+  </w:num>
+  <w:num w:numId="1038">
+    <w:abstractNumId w:val="991"/>
+  </w:num>
+  <w:num w:numId="1039">
+    <w:abstractNumId w:val="991"/>
+  </w:num>
+  <w:num w:numId="1040">
     <w:abstractNumId w:val="991"/>
   </w:num>
 </w:numbering>

</xml_diff>